<commit_message>
Changing specular power periodically in Finish scene.
</commit_message>
<xml_diff>
--- a/lego racers.docx
+++ b/lego racers.docx
@@ -377,7 +377,7 @@
         <w:jc w:val="both"/>
         <w:rPr>
           <w:rFonts w:ascii="Times New Roman" w:eastAsia="Times New Roman" w:hAnsi="Times New Roman" w:cs="Times New Roman"/>
-          <w:color w:val="FF0000"/>
+          <w:color w:val="000000" w:themeColor="text1"/>
           <w:sz w:val="24"/>
           <w:szCs w:val="24"/>
           <w:lang w:val="hu-HU"/>
@@ -388,7 +388,7 @@
           <w:rFonts w:ascii="Arial" w:eastAsia="Times New Roman" w:hAnsi="Arial" w:cs="Arial"/>
           <w:i/>
           <w:iCs/>
-          <w:color w:val="FF0000"/>
+          <w:color w:val="000000" w:themeColor="text1"/>
           <w:u w:val="single"/>
           <w:lang w:val="hu-HU"/>
         </w:rPr>
@@ -399,7 +399,7 @@
           <w:rFonts w:ascii="Arial" w:eastAsia="Times New Roman" w:hAnsi="Arial" w:cs="Arial"/>
           <w:b/>
           <w:bCs/>
-          <w:color w:val="FF0000"/>
+          <w:color w:val="000000" w:themeColor="text1"/>
           <w:u w:val="single"/>
           <w:lang w:val="hu-HU"/>
         </w:rPr>
@@ -455,7 +455,17 @@
           <w:color w:val="FF0000"/>
           <w:lang w:val="hu-HU"/>
         </w:rPr>
-        <w:t xml:space="preserve">Legyenek a pályán az elemekből épített tereptárgyak is dekorációként. </w:t>
+        <w:t>Legyenek a pályán az ele</w:t>
+      </w:r>
+      <w:bookmarkStart w:id="0" w:name="_GoBack"/>
+      <w:bookmarkEnd w:id="0"/>
+      <w:r>
+        <w:rPr>
+          <w:rFonts w:ascii="Arial" w:eastAsia="Times New Roman" w:hAnsi="Arial" w:cs="Arial"/>
+          <w:color w:val="FF0000"/>
+          <w:lang w:val="hu-HU"/>
+        </w:rPr>
+        <w:t xml:space="preserve">mekből épített tereptárgyak is dekorációként. </w:t>
       </w:r>
       <w:r>
         <w:rPr>
@@ -483,10 +493,26 @@
       <w:r>
         <w:rPr>
           <w:rFonts w:ascii="Arial" w:eastAsia="Times New Roman" w:hAnsi="Arial" w:cs="Arial"/>
-          <w:color w:val="FF0000"/>
-          <w:lang w:val="hu-HU"/>
-        </w:rPr>
-        <w:t xml:space="preserve">A célba érve a kocsi álljon meg, piros fény villogjon, és a kamera tegyen egy kört a kocsi körül azt nézve. Ezután dönthessünk, hogy újra versenyezni, vagy építeni kezdünk. </w:t>
+          <w:color w:val="000000" w:themeColor="text1"/>
+          <w:lang w:val="hu-HU"/>
+        </w:rPr>
+        <w:t>A célba érve a kocsi álljon meg, piros fény villogjon</w:t>
+      </w:r>
+      <w:r>
+        <w:rPr>
+          <w:rFonts w:ascii="Arial" w:eastAsia="Times New Roman" w:hAnsi="Arial" w:cs="Arial"/>
+          <w:color w:val="FF0000"/>
+          <w:lang w:val="hu-HU"/>
+        </w:rPr>
+        <w:t xml:space="preserve">, és a kamera tegyen egy kört a kocsi körül azt nézve. </w:t>
+      </w:r>
+      <w:r>
+        <w:rPr>
+          <w:rFonts w:ascii="Arial" w:eastAsia="Times New Roman" w:hAnsi="Arial" w:cs="Arial"/>
+          <w:color w:val="000000" w:themeColor="text1"/>
+          <w:lang w:val="hu-HU"/>
+        </w:rPr>
+        <w:t xml:space="preserve">Ezután dönthessünk, hogy újra versenyezni, vagy építeni kezdünk. </w:t>
       </w:r>
       <w:r>
         <w:rPr>
@@ -666,7 +692,6 @@
           <w:lang w:val="hu-HU"/>
         </w:rPr>
       </w:pPr>
-      <w:bookmarkStart w:id="0" w:name="_GoBack"/>
       <w:r>
         <w:rPr>
           <w:rFonts w:ascii="Arial" w:eastAsia="Times New Roman" w:hAnsi="Arial" w:cs="Arial"/>
@@ -717,7 +742,6 @@
         <w:t>(+10%)</w:t>
       </w:r>
     </w:p>
-    <w:bookmarkEnd w:id="0"/>
     <w:p>
       <w:pPr>
         <w:spacing w:after="0" w:line="240" w:lineRule="auto"/>

</xml_diff>

<commit_message>
Add documentation and compress sources.
</commit_message>
<xml_diff>
--- a/lego racers.docx
+++ b/lego racers.docx
@@ -443,6 +443,34 @@
         <w:jc w:val="both"/>
         <w:rPr>
           <w:rFonts w:ascii="Times New Roman" w:eastAsia="Times New Roman" w:hAnsi="Times New Roman" w:cs="Times New Roman"/>
+          <w:sz w:val="24"/>
+          <w:szCs w:val="24"/>
+          <w:lang w:val="hu-HU"/>
+        </w:rPr>
+      </w:pPr>
+      <w:r>
+        <w:rPr>
+          <w:rFonts w:ascii="Arial" w:eastAsia="Times New Roman" w:hAnsi="Arial" w:cs="Arial"/>
+          <w:lang w:val="hu-HU"/>
+        </w:rPr>
+        <w:t xml:space="preserve">Legyenek a pályán az elemekből épített tereptárgyak is dekorációként. </w:t>
+      </w:r>
+      <w:r>
+        <w:rPr>
+          <w:rFonts w:ascii="Arial" w:eastAsia="Times New Roman" w:hAnsi="Arial" w:cs="Arial"/>
+          <w:b/>
+          <w:bCs/>
+          <w:lang w:val="hu-HU"/>
+        </w:rPr>
+        <w:t>(5%)</w:t>
+      </w:r>
+    </w:p>
+    <w:p>
+      <w:pPr>
+        <w:spacing w:after="0" w:line="240" w:lineRule="auto"/>
+        <w:jc w:val="both"/>
+        <w:rPr>
+          <w:rFonts w:ascii="Times New Roman" w:eastAsia="Times New Roman" w:hAnsi="Times New Roman" w:cs="Times New Roman"/>
           <w:color w:val="FF0000"/>
           <w:sz w:val="24"/>
           <w:szCs w:val="24"/>
@@ -452,111 +480,72 @@
       <w:r>
         <w:rPr>
           <w:rFonts w:ascii="Arial" w:eastAsia="Times New Roman" w:hAnsi="Arial" w:cs="Arial"/>
+          <w:color w:val="000000" w:themeColor="text1"/>
+          <w:lang w:val="hu-HU"/>
+        </w:rPr>
+        <w:t>A célba érve a kocsi álljon meg, piros fény villogjon</w:t>
+      </w:r>
+      <w:r>
+        <w:rPr>
+          <w:rFonts w:ascii="Arial" w:eastAsia="Times New Roman" w:hAnsi="Arial" w:cs="Arial"/>
           <w:color w:val="FF0000"/>
           <w:lang w:val="hu-HU"/>
         </w:rPr>
-        <w:t>Legyenek a pályán az ele</w:t>
+        <w:t xml:space="preserve">, és a kamera tegyen egy kört a kocsi körül azt nézve. </w:t>
+      </w:r>
+      <w:r>
+        <w:rPr>
+          <w:rFonts w:ascii="Arial" w:eastAsia="Times New Roman" w:hAnsi="Arial" w:cs="Arial"/>
+          <w:color w:val="000000" w:themeColor="text1"/>
+          <w:lang w:val="hu-HU"/>
+        </w:rPr>
+        <w:t xml:space="preserve">Ezután dönthessünk, hogy újra versenyezni, vagy építeni kezdünk. </w:t>
+      </w:r>
+      <w:r>
+        <w:rPr>
+          <w:rFonts w:ascii="Arial" w:eastAsia="Times New Roman" w:hAnsi="Arial" w:cs="Arial"/>
+          <w:b/>
+          <w:bCs/>
+          <w:color w:val="FF0000"/>
+          <w:lang w:val="hu-HU"/>
+        </w:rPr>
+        <w:t>(10%)</w:t>
+      </w:r>
+    </w:p>
+    <w:p>
+      <w:pPr>
+        <w:spacing w:after="0" w:line="240" w:lineRule="auto"/>
+        <w:rPr>
+          <w:rFonts w:ascii="Times New Roman" w:eastAsia="Times New Roman" w:hAnsi="Times New Roman" w:cs="Times New Roman"/>
+          <w:sz w:val="24"/>
+          <w:szCs w:val="24"/>
+          <w:lang w:val="hu-HU"/>
+        </w:rPr>
+      </w:pPr>
+    </w:p>
+    <w:p>
+      <w:pPr>
+        <w:spacing w:after="0" w:line="240" w:lineRule="auto"/>
+        <w:jc w:val="both"/>
+        <w:rPr>
+          <w:rFonts w:ascii="Times New Roman" w:eastAsia="Times New Roman" w:hAnsi="Times New Roman" w:cs="Times New Roman"/>
+          <w:sz w:val="24"/>
+          <w:szCs w:val="24"/>
+          <w:lang w:val="hu-HU"/>
+        </w:rPr>
+      </w:pPr>
+      <w:r>
+        <w:rPr>
+          <w:rFonts w:ascii="Arial" w:eastAsia="Times New Roman" w:hAnsi="Arial" w:cs="Arial"/>
+          <w:b/>
+          <w:bCs/>
+          <w:color w:val="000000"/>
+          <w:lang w:val="hu-HU"/>
+        </w:rPr>
+        <w:t>Plusz pontért:</w:t>
       </w:r>
       <w:bookmarkStart w:id="0" w:name="_GoBack"/>
       <w:bookmarkEnd w:id="0"/>
-      <w:r>
-        <w:rPr>
-          <w:rFonts w:ascii="Arial" w:eastAsia="Times New Roman" w:hAnsi="Arial" w:cs="Arial"/>
-          <w:color w:val="FF0000"/>
-          <w:lang w:val="hu-HU"/>
-        </w:rPr>
-        <w:t xml:space="preserve">mekből épített tereptárgyak is dekorációként. </w:t>
-      </w:r>
-      <w:r>
-        <w:rPr>
-          <w:rFonts w:ascii="Arial" w:eastAsia="Times New Roman" w:hAnsi="Arial" w:cs="Arial"/>
-          <w:b/>
-          <w:bCs/>
-          <w:color w:val="FF0000"/>
-          <w:lang w:val="hu-HU"/>
-        </w:rPr>
-        <w:t>(5%)</w:t>
-      </w:r>
-    </w:p>
-    <w:p>
-      <w:pPr>
-        <w:spacing w:after="0" w:line="240" w:lineRule="auto"/>
-        <w:jc w:val="both"/>
-        <w:rPr>
-          <w:rFonts w:ascii="Times New Roman" w:eastAsia="Times New Roman" w:hAnsi="Times New Roman" w:cs="Times New Roman"/>
-          <w:color w:val="FF0000"/>
-          <w:sz w:val="24"/>
-          <w:szCs w:val="24"/>
-          <w:lang w:val="hu-HU"/>
-        </w:rPr>
-      </w:pPr>
-      <w:r>
-        <w:rPr>
-          <w:rFonts w:ascii="Arial" w:eastAsia="Times New Roman" w:hAnsi="Arial" w:cs="Arial"/>
-          <w:color w:val="000000" w:themeColor="text1"/>
-          <w:lang w:val="hu-HU"/>
-        </w:rPr>
-        <w:t>A célba érve a kocsi álljon meg, piros fény villogjon</w:t>
-      </w:r>
-      <w:r>
-        <w:rPr>
-          <w:rFonts w:ascii="Arial" w:eastAsia="Times New Roman" w:hAnsi="Arial" w:cs="Arial"/>
-          <w:color w:val="FF0000"/>
-          <w:lang w:val="hu-HU"/>
-        </w:rPr>
-        <w:t xml:space="preserve">, és a kamera tegyen egy kört a kocsi körül azt nézve. </w:t>
-      </w:r>
-      <w:r>
-        <w:rPr>
-          <w:rFonts w:ascii="Arial" w:eastAsia="Times New Roman" w:hAnsi="Arial" w:cs="Arial"/>
-          <w:color w:val="000000" w:themeColor="text1"/>
-          <w:lang w:val="hu-HU"/>
-        </w:rPr>
-        <w:t xml:space="preserve">Ezután dönthessünk, hogy újra versenyezni, vagy építeni kezdünk. </w:t>
-      </w:r>
-      <w:r>
-        <w:rPr>
-          <w:rFonts w:ascii="Arial" w:eastAsia="Times New Roman" w:hAnsi="Arial" w:cs="Arial"/>
-          <w:b/>
-          <w:bCs/>
-          <w:color w:val="FF0000"/>
-          <w:lang w:val="hu-HU"/>
-        </w:rPr>
-        <w:t>(10%)</w:t>
-      </w:r>
-    </w:p>
-    <w:p>
-      <w:pPr>
-        <w:spacing w:after="0" w:line="240" w:lineRule="auto"/>
-        <w:rPr>
-          <w:rFonts w:ascii="Times New Roman" w:eastAsia="Times New Roman" w:hAnsi="Times New Roman" w:cs="Times New Roman"/>
-          <w:sz w:val="24"/>
-          <w:szCs w:val="24"/>
-          <w:lang w:val="hu-HU"/>
-        </w:rPr>
-      </w:pPr>
-    </w:p>
-    <w:p>
-      <w:pPr>
-        <w:spacing w:after="0" w:line="240" w:lineRule="auto"/>
-        <w:jc w:val="both"/>
-        <w:rPr>
-          <w:rFonts w:ascii="Times New Roman" w:eastAsia="Times New Roman" w:hAnsi="Times New Roman" w:cs="Times New Roman"/>
-          <w:sz w:val="24"/>
-          <w:szCs w:val="24"/>
-          <w:lang w:val="hu-HU"/>
-        </w:rPr>
-      </w:pPr>
-      <w:r>
-        <w:rPr>
-          <w:rFonts w:ascii="Arial" w:eastAsia="Times New Roman" w:hAnsi="Arial" w:cs="Arial"/>
-          <w:b/>
-          <w:bCs/>
-          <w:color w:val="000000"/>
-          <w:lang w:val="hu-HU"/>
-        </w:rPr>
-        <w:t>Plusz pontért:</w:t>
-      </w:r>
     </w:p>
     <w:p>
       <w:pPr>

</xml_diff>